<commit_message>
Adding ROC AUC curves and Confusion matrix for individual models in the paper.
</commit_message>
<xml_diff>
--- a/Genetic Algorithm With Deep Learning For Fraud Ethereum Transaction Detection.docx
+++ b/Genetic Algorithm With Deep Learning For Fraud Ethereum Transaction Detection.docx
@@ -1,6 +1,6 @@
 
 <file path=word/document.xml><?xml version="1.0" encoding="utf-8"?>
-<w:document xmlns:wpc="http://schemas.microsoft.com/office/word/2010/wordprocessingCanvas" xmlns:cx="http://schemas.microsoft.com/office/drawing/2014/chartex" xmlns:cx1="http://schemas.microsoft.com/office/drawing/2015/9/8/chartex" xmlns:cx2="http://schemas.microsoft.com/office/drawing/2015/10/21/chartex" xmlns:cx3="http://schemas.microsoft.com/office/drawing/2016/5/9/chartex" xmlns:cx4="http://schemas.microsoft.com/office/drawing/2016/5/10/chartex" xmlns:cx5="http://schemas.microsoft.com/office/drawing/2016/5/11/chartex" xmlns:cx6="http://schemas.microsoft.com/office/drawing/2016/5/12/chartex" xmlns:cx7="http://schemas.microsoft.com/office/drawing/2016/5/13/chartex" xmlns:cx8="http://schemas.microsoft.com/office/drawing/2016/5/14/chartex" xmlns:mc="http://schemas.openxmlformats.org/markup-compatibility/2006" xmlns:aink="http://schemas.microsoft.com/office/drawing/2016/ink" xmlns:am3d="http://schemas.microsoft.com/office/drawing/2017/model3d" xmlns:o="urn:schemas-microsoft-com:office:office" xmlns:oel="http://schemas.microsoft.com/office/2019/extlst" xmlns:r="http://schemas.openxmlformats.org/officeDocument/2006/relationships" xmlns:m="http://schemas.openxmlformats.org/officeDocument/2006/math" xmlns:v="urn:schemas-microsoft-com:vml" xmlns:wp14="http://schemas.microsoft.com/office/word/2010/wordprocessingDrawing" xmlns:wp="http://schemas.openxmlformats.org/drawingml/2006/wordprocessingDrawing" xmlns:w10="urn:schemas-microsoft-com:office:word" xmlns:w="http://schemas.openxmlformats.org/wordprocessingml/2006/main" xmlns:w14="http://schemas.microsoft.com/office/word/2010/wordml" xmlns:w15="http://schemas.microsoft.com/office/word/2012/wordml" xmlns:w16cex="http://schemas.microsoft.com/office/word/2018/wordml/cex" xmlns:w16cid="http://schemas.microsoft.com/office/word/2016/wordml/cid" xmlns:w16="http://schemas.microsoft.com/office/word/2018/wordml" xmlns:w16du="http://schemas.microsoft.com/office/word/2023/wordml/word16du" xmlns:w16sdtdh="http://schemas.microsoft.com/office/word/2020/wordml/sdtdatahash" xmlns:w16se="http://schemas.microsoft.com/office/word/2015/wordml/symex" xmlns:wpg="http://schemas.microsoft.com/office/word/2010/wordprocessingGroup" xmlns:wpi="http://schemas.microsoft.com/office/word/2010/wordprocessingInk" xmlns:wne="http://schemas.microsoft.com/office/word/2006/wordml" xmlns:wps="http://schemas.microsoft.com/office/word/2010/wordprocessingShape" mc:Ignorable="w14 w15 w16se w16cid w16 w16cex w16sdtdh w16du wp14">
+<w:document xmlns:wpc="http://schemas.microsoft.com/office/word/2010/wordprocessingCanvas" xmlns:cx="http://schemas.microsoft.com/office/drawing/2014/chartex" xmlns:cx1="http://schemas.microsoft.com/office/drawing/2015/9/8/chartex" xmlns:cx2="http://schemas.microsoft.com/office/drawing/2015/10/21/chartex" xmlns:cx3="http://schemas.microsoft.com/office/drawing/2016/5/9/chartex" xmlns:cx4="http://schemas.microsoft.com/office/drawing/2016/5/10/chartex" xmlns:cx5="http://schemas.microsoft.com/office/drawing/2016/5/11/chartex" xmlns:cx6="http://schemas.microsoft.com/office/drawing/2016/5/12/chartex" xmlns:cx7="http://schemas.microsoft.com/office/drawing/2016/5/13/chartex" xmlns:cx8="http://schemas.microsoft.com/office/drawing/2016/5/14/chartex" xmlns:mc="http://schemas.openxmlformats.org/markup-compatibility/2006" xmlns:aink="http://schemas.microsoft.com/office/drawing/2016/ink" xmlns:am3d="http://schemas.microsoft.com/office/drawing/2017/model3d" xmlns:o="urn:schemas-microsoft-com:office:office" xmlns:oel="http://schemas.microsoft.com/office/2019/extlst" xmlns:r="http://schemas.openxmlformats.org/officeDocument/2006/relationships" xmlns:m="http://schemas.openxmlformats.org/officeDocument/2006/math" xmlns:v="urn:schemas-microsoft-com:vml" xmlns:wp14="http://schemas.microsoft.com/office/word/2010/wordprocessingDrawing" xmlns:wp="http://schemas.openxmlformats.org/drawingml/2006/wordprocessingDrawing" xmlns:w10="urn:schemas-microsoft-com:office:word" xmlns:w="http://schemas.openxmlformats.org/wordprocessingml/2006/main" xmlns:w14="http://schemas.microsoft.com/office/word/2010/wordml" xmlns:w15="http://schemas.microsoft.com/office/word/2012/wordml" xmlns:w16cex="http://schemas.microsoft.com/office/word/2018/wordml/cex" xmlns:w16cid="http://schemas.microsoft.com/office/word/2016/wordml/cid" xmlns:w16="http://schemas.microsoft.com/office/word/2018/wordml" xmlns:w16du="http://schemas.microsoft.com/office/word/2023/wordml/word16du" xmlns:w16sdtdh="http://schemas.microsoft.com/office/word/2020/wordml/sdtdatahash" xmlns:w16sdtfl="http://schemas.microsoft.com/office/word/2024/wordml/sdtformatlock" xmlns:w16se="http://schemas.microsoft.com/office/word/2015/wordml/symex" xmlns:wpg="http://schemas.microsoft.com/office/word/2010/wordprocessingGroup" xmlns:wpi="http://schemas.microsoft.com/office/word/2010/wordprocessingInk" xmlns:wne="http://schemas.microsoft.com/office/word/2006/wordml" xmlns:wps="http://schemas.microsoft.com/office/word/2010/wordprocessingShape" mc:Ignorable="w14 w15 w16se w16cid w16 w16cex w16sdtdh w16sdtfl w16du wp14">
   <w:body>
     <w:p>
       <w:pPr>
@@ -3770,7 +3770,50 @@
           <w:sz w:val="24"/>
           <w:szCs w:val="24"/>
         </w:rPr>
-        <w:t xml:space="preserve">To establish the robustness and effectiveness of the proposed model, we compared its performance with other established machine learning models from the literature. The alternate models include </w:t>
+        <w:t xml:space="preserve">To establish the robustness and effectiveness of the proposed model, we conducted our own experiments with several alternative machine learning models. These models include Logistic Regression, Random Forest, Multilayer Perceptron (MLP) Classifier, K-Nearest </w:t>
+      </w:r>
+      <w:r>
+        <w:rPr>
+          <w:sz w:val="24"/>
+          <w:szCs w:val="24"/>
+        </w:rPr>
+        <w:t>Neighbours</w:t>
+      </w:r>
+      <w:r>
+        <w:rPr>
+          <w:sz w:val="24"/>
+          <w:szCs w:val="24"/>
+        </w:rPr>
+        <w:t xml:space="preserve"> (KNN), Support Vector Classifier (SVC), and XGBoost. The performance of these models was evaluated on the same dataset as the proposed model.</w:t>
+      </w:r>
+    </w:p>
+    <w:p>
+      <w:pPr>
+        <w:rPr>
+          <w:sz w:val="24"/>
+          <w:szCs w:val="24"/>
+        </w:rPr>
+      </w:pPr>
+      <w:r>
+        <w:rPr>
+          <w:sz w:val="24"/>
+          <w:szCs w:val="24"/>
+        </w:rPr>
+        <w:t xml:space="preserve">The comparative performance metrics, including accuracy, F1 score, precision, </w:t>
+      </w:r>
+      <w:r>
+        <w:rPr>
+          <w:sz w:val="24"/>
+          <w:szCs w:val="24"/>
+        </w:rPr>
+        <w:t xml:space="preserve">and </w:t>
+      </w:r>
+      <w:r>
+        <w:rPr>
+          <w:sz w:val="24"/>
+          <w:szCs w:val="24"/>
+        </w:rPr>
+        <w:t xml:space="preserve">recall are presented in </w:t>
       </w:r>
       <w:r>
         <w:rPr>
@@ -3779,14 +3822,7 @@
           <w:sz w:val="24"/>
           <w:szCs w:val="24"/>
         </w:rPr>
-        <w:t>Logistic Regression</w:t>
-      </w:r>
-      <w:r>
-        <w:rPr>
-          <w:sz w:val="24"/>
-          <w:szCs w:val="24"/>
-        </w:rPr>
-        <w:t xml:space="preserve">, </w:t>
+        <w:t>Table 2</w:t>
       </w:r>
       <w:r>
         <w:rPr>
@@ -3795,14 +3831,14 @@
           <w:sz w:val="24"/>
           <w:szCs w:val="24"/>
         </w:rPr>
-        <w:t>Random Forest</w:t>
-      </w:r>
-      <w:r>
-        <w:rPr>
-          <w:sz w:val="24"/>
-          <w:szCs w:val="24"/>
-        </w:rPr>
-        <w:t xml:space="preserve">, </w:t>
+        <w:t xml:space="preserve"> </w:t>
+      </w:r>
+      <w:r>
+        <w:rPr>
+          <w:sz w:val="24"/>
+          <w:szCs w:val="24"/>
+        </w:rPr>
+        <w:t xml:space="preserve">and </w:t>
       </w:r>
       <w:r>
         <w:rPr>
@@ -3811,14 +3847,14 @@
           <w:sz w:val="24"/>
           <w:szCs w:val="24"/>
         </w:rPr>
-        <w:t>Multilayer Perceptron (MLP) Classifier</w:t>
-      </w:r>
-      <w:r>
-        <w:rPr>
-          <w:sz w:val="24"/>
-          <w:szCs w:val="24"/>
-        </w:rPr>
-        <w:t xml:space="preserve">, </w:t>
+        <w:t>Figure 10</w:t>
+      </w:r>
+      <w:r>
+        <w:rPr>
+          <w:sz w:val="24"/>
+          <w:szCs w:val="24"/>
+        </w:rPr>
+        <w:t xml:space="preserve">. Additionally, the ROC AUC curves for each of these models are shown in </w:t>
       </w:r>
       <w:r>
         <w:rPr>
@@ -3827,9 +3863,8 @@
           <w:sz w:val="24"/>
           <w:szCs w:val="24"/>
         </w:rPr>
-        <w:t xml:space="preserve">K-Nearest </w:t>
-      </w:r>
-      <w:proofErr w:type="spellStart"/>
+        <w:t>Figure 1</w:t>
+      </w:r>
       <w:r>
         <w:rPr>
           <w:b/>
@@ -3837,78 +3872,206 @@
           <w:sz w:val="24"/>
           <w:szCs w:val="24"/>
         </w:rPr>
-        <w:t>Neighbors</w:t>
-      </w:r>
-      <w:proofErr w:type="spellEnd"/>
-      <w:r>
-        <w:rPr>
-          <w:b/>
-          <w:bCs/>
-          <w:sz w:val="24"/>
-          <w:szCs w:val="24"/>
-        </w:rPr>
-        <w:t xml:space="preserve"> (KNN)</w:t>
-      </w:r>
-      <w:r>
-        <w:rPr>
-          <w:sz w:val="24"/>
-          <w:szCs w:val="24"/>
-        </w:rPr>
-        <w:t xml:space="preserve">, </w:t>
-      </w:r>
-      <w:r>
-        <w:rPr>
-          <w:b/>
-          <w:bCs/>
-          <w:sz w:val="24"/>
-          <w:szCs w:val="24"/>
-        </w:rPr>
-        <w:t>Support Vector Classifier (SVC)</w:t>
-      </w:r>
-      <w:r>
-        <w:rPr>
-          <w:sz w:val="24"/>
-          <w:szCs w:val="24"/>
-        </w:rPr>
-        <w:t xml:space="preserve">, and </w:t>
-      </w:r>
-      <w:r>
-        <w:rPr>
-          <w:b/>
-          <w:bCs/>
-          <w:sz w:val="24"/>
-          <w:szCs w:val="24"/>
-        </w:rPr>
-        <w:t>XGBoost</w:t>
-      </w:r>
-      <w:r>
-        <w:rPr>
-          <w:sz w:val="24"/>
-          <w:szCs w:val="24"/>
-        </w:rPr>
-        <w:t>. These results were obtained from the work of Rabia et al.</w:t>
-      </w:r>
-      <w:r>
-        <w:rPr>
-          <w:sz w:val="24"/>
-          <w:szCs w:val="24"/>
-        </w:rPr>
-        <w:t xml:space="preserve"> [11]</w:t>
-      </w:r>
-      <w:r>
-        <w:rPr>
-          <w:sz w:val="24"/>
-          <w:szCs w:val="24"/>
-        </w:rPr>
-        <w:t>, who conducted a similar experiment on the same dataset.</w:t>
-      </w:r>
-      <w:r>
-        <w:rPr>
-          <w:sz w:val="24"/>
-          <w:szCs w:val="24"/>
-        </w:rPr>
-        <w:t xml:space="preserve"> The comparative performance is tabulated in table 2.</w:t>
-      </w:r>
+        <w:t>1</w:t>
+      </w:r>
+      <w:r>
+        <w:rPr>
+          <w:sz w:val="24"/>
+          <w:szCs w:val="24"/>
+        </w:rPr>
+        <w:t xml:space="preserve">, providing a visual comparison of their performance. </w:t>
+      </w:r>
+      <w:r>
+        <w:rPr>
+          <w:sz w:val="24"/>
+          <w:szCs w:val="24"/>
+        </w:rPr>
+        <w:t>We have also added confusion matrix for each alternative model in Figure 12</w:t>
+      </w:r>
+      <w:r>
+        <w:rPr>
+          <w:sz w:val="24"/>
+          <w:szCs w:val="24"/>
+        </w:rPr>
+        <w:t xml:space="preserve">. </w:t>
+      </w:r>
+      <w:r>
+        <w:rPr>
+          <w:sz w:val="24"/>
+          <w:szCs w:val="24"/>
+        </w:rPr>
+        <w:t>These results demonstrate that the proposed model outperforms the alternate models in key evaluation metrics, confirming its robustness and effectiveness for the given task.</w:t>
+      </w:r>
+    </w:p>
+    <w:p>
+      <w:pPr>
+        <w:rPr>
+          <w:sz w:val="24"/>
+          <w:szCs w:val="24"/>
+        </w:rPr>
+      </w:pPr>
+      <w:r>
+        <w:rPr>
+          <w:sz w:val="24"/>
+          <w:szCs w:val="24"/>
+        </w:rPr>
+        <w:lastRenderedPageBreak/>
+        <w:drawing>
+          <wp:inline distT="0" distB="0" distL="0" distR="0" wp14:anchorId="2999FF18" wp14:editId="02418A97">
+            <wp:extent cx="5226544" cy="3489960"/>
+            <wp:effectExtent l="0" t="0" r="0" b="0"/>
+            <wp:docPr id="154004969" name="Picture 1"/>
+            <wp:cNvGraphicFramePr>
+              <a:graphicFrameLocks xmlns:a="http://schemas.openxmlformats.org/drawingml/2006/main" noChangeAspect="1"/>
+            </wp:cNvGraphicFramePr>
+            <a:graphic xmlns:a="http://schemas.openxmlformats.org/drawingml/2006/main">
+              <a:graphicData uri="http://schemas.openxmlformats.org/drawingml/2006/picture">
+                <pic:pic xmlns:pic="http://schemas.openxmlformats.org/drawingml/2006/picture">
+                  <pic:nvPicPr>
+                    <pic:cNvPr id="154004969" name=""/>
+                    <pic:cNvPicPr/>
+                  </pic:nvPicPr>
+                  <pic:blipFill>
+                    <a:blip r:embed="rId15"/>
+                    <a:stretch>
+                      <a:fillRect/>
+                    </a:stretch>
+                  </pic:blipFill>
+                  <pic:spPr>
+                    <a:xfrm>
+                      <a:off x="0" y="0"/>
+                      <a:ext cx="5236899" cy="3496874"/>
+                    </a:xfrm>
+                    <a:prstGeom prst="rect">
+                      <a:avLst/>
+                    </a:prstGeom>
+                  </pic:spPr>
+                </pic:pic>
+              </a:graphicData>
+            </a:graphic>
+          </wp:inline>
+        </w:drawing>
+      </w:r>
+    </w:p>
+    <w:p>
+      <w:pPr>
+        <w:rPr>
+          <w:sz w:val="24"/>
+          <w:szCs w:val="24"/>
+        </w:rPr>
+      </w:pPr>
+      <w:r>
+        <w:rPr>
+          <w:sz w:val="24"/>
+          <w:szCs w:val="24"/>
+        </w:rPr>
+        <w:tab/>
+      </w:r>
+      <w:r>
+        <w:rPr>
+          <w:sz w:val="24"/>
+          <w:szCs w:val="24"/>
+        </w:rPr>
+        <w:tab/>
+        <w:t>Figure 10: Comparison scores of various models</w:t>
+      </w:r>
+    </w:p>
+    <w:p>
+      <w:pPr>
+        <w:rPr>
+          <w:sz w:val="24"/>
+          <w:szCs w:val="24"/>
+        </w:rPr>
+      </w:pPr>
+    </w:p>
+    <w:p>
+      <w:pPr>
+        <w:rPr>
+          <w:sz w:val="24"/>
+          <w:szCs w:val="24"/>
+        </w:rPr>
+      </w:pPr>
+      <w:r>
+        <w:rPr>
+          <w:sz w:val="24"/>
+          <w:szCs w:val="24"/>
+        </w:rPr>
+        <w:drawing>
+          <wp:inline distT="0" distB="0" distL="0" distR="0" wp14:anchorId="069B5AD3" wp14:editId="0B386B70">
+            <wp:extent cx="5313663" cy="4191000"/>
+            <wp:effectExtent l="0" t="0" r="1905" b="0"/>
+            <wp:docPr id="480946675" name="Picture 1"/>
+            <wp:cNvGraphicFramePr>
+              <a:graphicFrameLocks xmlns:a="http://schemas.openxmlformats.org/drawingml/2006/main" noChangeAspect="1"/>
+            </wp:cNvGraphicFramePr>
+            <a:graphic xmlns:a="http://schemas.openxmlformats.org/drawingml/2006/main">
+              <a:graphicData uri="http://schemas.openxmlformats.org/drawingml/2006/picture">
+                <pic:pic xmlns:pic="http://schemas.openxmlformats.org/drawingml/2006/picture">
+                  <pic:nvPicPr>
+                    <pic:cNvPr id="480946675" name=""/>
+                    <pic:cNvPicPr/>
+                  </pic:nvPicPr>
+                  <pic:blipFill>
+                    <a:blip r:embed="rId16"/>
+                    <a:stretch>
+                      <a:fillRect/>
+                    </a:stretch>
+                  </pic:blipFill>
+                  <pic:spPr>
+                    <a:xfrm>
+                      <a:off x="0" y="0"/>
+                      <a:ext cx="5317008" cy="4193639"/>
+                    </a:xfrm>
+                    <a:prstGeom prst="rect">
+                      <a:avLst/>
+                    </a:prstGeom>
+                  </pic:spPr>
+                </pic:pic>
+              </a:graphicData>
+            </a:graphic>
+          </wp:inline>
+        </w:drawing>
+      </w:r>
+    </w:p>
+    <w:p>
+      <w:pPr>
+        <w:ind w:left="720" w:firstLine="720"/>
+        <w:rPr>
+          <w:sz w:val="24"/>
+          <w:szCs w:val="24"/>
+        </w:rPr>
+      </w:pPr>
+      <w:r>
+        <w:rPr>
+          <w:sz w:val="24"/>
+          <w:szCs w:val="24"/>
+        </w:rPr>
+        <w:t>Figure 11: Comparative ROC Curve</w:t>
+      </w:r>
+    </w:p>
+    <w:p>
+      <w:pPr>
+        <w:rPr>
+          <w:sz w:val="24"/>
+          <w:szCs w:val="24"/>
+        </w:rPr>
+      </w:pPr>
+    </w:p>
+    <w:p>
+      <w:pPr>
+        <w:rPr>
+          <w:sz w:val="24"/>
+          <w:szCs w:val="24"/>
+        </w:rPr>
+      </w:pPr>
+    </w:p>
+    <w:p>
+      <w:pPr>
+        <w:rPr>
+          <w:sz w:val="24"/>
+          <w:szCs w:val="24"/>
+        </w:rPr>
+      </w:pPr>
     </w:p>
     <w:tbl>
       <w:tblPr>
@@ -4096,7 +4259,7 @@
                 <w:sz w:val="24"/>
                 <w:szCs w:val="24"/>
               </w:rPr>
-              <w:t>88.69</w:t>
+              <w:t>0.9163</w:t>
             </w:r>
           </w:p>
         </w:tc>
@@ -4117,7 +4280,7 @@
                 <w:sz w:val="24"/>
                 <w:szCs w:val="24"/>
               </w:rPr>
-              <w:t>86.16</w:t>
+              <w:t>0.9212</w:t>
             </w:r>
           </w:p>
         </w:tc>
@@ -4138,7 +4301,7 @@
                 <w:sz w:val="24"/>
                 <w:szCs w:val="24"/>
               </w:rPr>
-              <w:t>88.4</w:t>
+              <w:t>0.9889</w:t>
             </w:r>
           </w:p>
         </w:tc>
@@ -4159,7 +4322,7 @@
                 <w:sz w:val="24"/>
                 <w:szCs w:val="24"/>
               </w:rPr>
-              <w:t>92.46</w:t>
+              <w:t>0.8622</w:t>
             </w:r>
           </w:p>
         </w:tc>
@@ -4206,7 +4369,7 @@
                 <w:sz w:val="24"/>
                 <w:szCs w:val="24"/>
               </w:rPr>
-              <w:t>99.41</w:t>
+              <w:t>0.9781</w:t>
             </w:r>
           </w:p>
         </w:tc>
@@ -4227,7 +4390,7 @@
                 <w:sz w:val="24"/>
                 <w:szCs w:val="24"/>
               </w:rPr>
-              <w:t>93.74</w:t>
+              <w:t>0.9778</w:t>
             </w:r>
           </w:p>
         </w:tc>
@@ -4248,7 +4411,7 @@
                 <w:sz w:val="24"/>
                 <w:szCs w:val="24"/>
               </w:rPr>
-              <w:t>90.65</w:t>
+              <w:t>0.9749</w:t>
             </w:r>
           </w:p>
         </w:tc>
@@ -4269,7 +4432,7 @@
                 <w:sz w:val="24"/>
                 <w:szCs w:val="24"/>
               </w:rPr>
-              <w:t>98.36</w:t>
+              <w:t>0.9806</w:t>
             </w:r>
           </w:p>
         </w:tc>
@@ -4330,7 +4493,7 @@
                 <w:sz w:val="24"/>
                 <w:szCs w:val="24"/>
               </w:rPr>
-              <w:t>97.07</w:t>
+              <w:t>0.8816</w:t>
             </w:r>
           </w:p>
         </w:tc>
@@ -4351,7 +4514,7 @@
                 <w:sz w:val="24"/>
                 <w:szCs w:val="24"/>
               </w:rPr>
-              <w:t>88.39</w:t>
+              <w:t>0.8932</w:t>
             </w:r>
           </w:p>
         </w:tc>
@@ -4372,7 +4535,7 @@
                 <w:sz w:val="24"/>
                 <w:szCs w:val="24"/>
               </w:rPr>
-              <w:t>89.49</w:t>
+              <w:t>1.0000</w:t>
             </w:r>
           </w:p>
         </w:tc>
@@ -4382,7 +4545,6 @@
           </w:tcPr>
           <w:p>
             <w:pPr>
-              <w:jc w:val="center"/>
               <w:rPr>
                 <w:sz w:val="24"/>
                 <w:szCs w:val="24"/>
@@ -4393,7 +4555,7 @@
                 <w:sz w:val="24"/>
                 <w:szCs w:val="24"/>
               </w:rPr>
-              <w:t>92.57</w:t>
+              <w:t xml:space="preserve">     0.8070</w:t>
             </w:r>
           </w:p>
         </w:tc>
@@ -4456,7 +4618,7 @@
                 <w:sz w:val="24"/>
                 <w:szCs w:val="24"/>
               </w:rPr>
-              <w:t>96.61</w:t>
+              <w:t>0.9316</w:t>
             </w:r>
           </w:p>
         </w:tc>
@@ -4477,7 +4639,7 @@
                 <w:sz w:val="24"/>
                 <w:szCs w:val="24"/>
               </w:rPr>
-              <w:t>87.02</w:t>
+              <w:t>0.9353</w:t>
             </w:r>
           </w:p>
         </w:tc>
@@ -4498,7 +4660,7 @@
                 <w:sz w:val="24"/>
                 <w:szCs w:val="24"/>
               </w:rPr>
-              <w:t>82.97</w:t>
+              <w:t>0.9994</w:t>
             </w:r>
           </w:p>
         </w:tc>
@@ -4519,7 +4681,7 @@
                 <w:sz w:val="24"/>
                 <w:szCs w:val="24"/>
               </w:rPr>
-              <w:t>90.13</w:t>
+              <w:t>0.8789</w:t>
             </w:r>
           </w:p>
         </w:tc>
@@ -4566,7 +4728,14 @@
                 <w:sz w:val="24"/>
                 <w:szCs w:val="24"/>
               </w:rPr>
-              <w:t>98.33</w:t>
+              <w:t>0.9</w:t>
+            </w:r>
+            <w:r>
+              <w:rPr>
+                <w:sz w:val="24"/>
+                <w:szCs w:val="24"/>
+              </w:rPr>
+              <w:t>879</w:t>
             </w:r>
           </w:p>
         </w:tc>
@@ -4587,7 +4756,14 @@
                 <w:sz w:val="24"/>
                 <w:szCs w:val="24"/>
               </w:rPr>
-              <w:t>94.6</w:t>
+              <w:t>0.9</w:t>
+            </w:r>
+            <w:r>
+              <w:rPr>
+                <w:sz w:val="24"/>
+                <w:szCs w:val="24"/>
+              </w:rPr>
+              <w:t>878</w:t>
             </w:r>
           </w:p>
         </w:tc>
@@ -4608,7 +4784,14 @@
                 <w:sz w:val="24"/>
                 <w:szCs w:val="24"/>
               </w:rPr>
-              <w:t>93.12</w:t>
+              <w:t>0.99</w:t>
+            </w:r>
+            <w:r>
+              <w:rPr>
+                <w:sz w:val="24"/>
+                <w:szCs w:val="24"/>
+              </w:rPr>
+              <w:t>24</w:t>
             </w:r>
           </w:p>
         </w:tc>
@@ -4629,7 +4812,14 @@
                 <w:sz w:val="24"/>
                 <w:szCs w:val="24"/>
               </w:rPr>
-              <w:t>95.36</w:t>
+              <w:t>0.98</w:t>
+            </w:r>
+            <w:r>
+              <w:rPr>
+                <w:sz w:val="24"/>
+                <w:szCs w:val="24"/>
+              </w:rPr>
+              <w:t>32</w:t>
             </w:r>
           </w:p>
         </w:tc>
@@ -4676,7 +4866,14 @@
                 <w:sz w:val="24"/>
                 <w:szCs w:val="24"/>
               </w:rPr>
-              <w:t>95.76</w:t>
+              <w:t>0.9</w:t>
+            </w:r>
+            <w:r>
+              <w:rPr>
+                <w:sz w:val="24"/>
+                <w:szCs w:val="24"/>
+              </w:rPr>
+              <w:t>879</w:t>
             </w:r>
           </w:p>
         </w:tc>
@@ -4697,7 +4894,14 @@
                 <w:sz w:val="24"/>
                 <w:szCs w:val="24"/>
               </w:rPr>
-              <w:t>94.69</w:t>
+              <w:t>0.9</w:t>
+            </w:r>
+            <w:r>
+              <w:rPr>
+                <w:sz w:val="24"/>
+                <w:szCs w:val="24"/>
+              </w:rPr>
+              <w:t>876</w:t>
             </w:r>
           </w:p>
         </w:tc>
@@ -4718,7 +4922,14 @@
                 <w:sz w:val="24"/>
                 <w:szCs w:val="24"/>
               </w:rPr>
-              <w:t>93.37</w:t>
+              <w:t>0.9</w:t>
+            </w:r>
+            <w:r>
+              <w:rPr>
+                <w:sz w:val="24"/>
+                <w:szCs w:val="24"/>
+              </w:rPr>
+              <w:t>790</w:t>
             </w:r>
           </w:p>
         </w:tc>
@@ -4739,7 +4950,7 @@
                 <w:sz w:val="24"/>
                 <w:szCs w:val="24"/>
               </w:rPr>
-              <w:t>96.89</w:t>
+              <w:t>0.9964</w:t>
             </w:r>
           </w:p>
         </w:tc>
@@ -4786,14 +4997,14 @@
                 <w:sz w:val="24"/>
                 <w:szCs w:val="24"/>
               </w:rPr>
-              <w:t>95.8</w:t>
+              <w:t>0.9</w:t>
             </w:r>
             <w:r>
               <w:rPr>
                 <w:sz w:val="24"/>
                 <w:szCs w:val="24"/>
               </w:rPr>
-              <w:t>9</w:t>
+              <w:t>853</w:t>
             </w:r>
           </w:p>
         </w:tc>
@@ -4814,7 +5025,14 @@
                 <w:sz w:val="24"/>
                 <w:szCs w:val="24"/>
               </w:rPr>
-              <w:t>93.78</w:t>
+              <w:t>0.98</w:t>
+            </w:r>
+            <w:r>
+              <w:rPr>
+                <w:sz w:val="24"/>
+                <w:szCs w:val="24"/>
+              </w:rPr>
+              <w:t>50</w:t>
             </w:r>
           </w:p>
         </w:tc>
@@ -4835,7 +5053,14 @@
                 <w:sz w:val="24"/>
                 <w:szCs w:val="24"/>
               </w:rPr>
-              <w:t>92.15</w:t>
+              <w:t>0.97</w:t>
+            </w:r>
+            <w:r>
+              <w:rPr>
+                <w:sz w:val="24"/>
+                <w:szCs w:val="24"/>
+              </w:rPr>
+              <w:t>37</w:t>
             </w:r>
           </w:p>
         </w:tc>
@@ -4845,7 +5070,6 @@
           </w:tcPr>
           <w:p>
             <w:pPr>
-              <w:jc w:val="center"/>
               <w:rPr>
                 <w:sz w:val="24"/>
                 <w:szCs w:val="24"/>
@@ -4856,7 +5080,14 @@
                 <w:sz w:val="24"/>
                 <w:szCs w:val="24"/>
               </w:rPr>
-              <w:t>99.59</w:t>
+              <w:t xml:space="preserve">     </w:t>
+            </w:r>
+            <w:r>
+              <w:rPr>
+                <w:sz w:val="24"/>
+                <w:szCs w:val="24"/>
+              </w:rPr>
+              <w:t>0.9964</w:t>
             </w:r>
           </w:p>
         </w:tc>
@@ -4903,14 +5134,7 @@
                 <w:sz w:val="24"/>
                 <w:szCs w:val="24"/>
               </w:rPr>
-              <w:t>99.</w:t>
-            </w:r>
-            <w:r>
-              <w:rPr>
-                <w:sz w:val="24"/>
-                <w:szCs w:val="24"/>
-              </w:rPr>
-              <w:t>991</w:t>
+              <w:t>0.9957</w:t>
             </w:r>
           </w:p>
         </w:tc>
@@ -4931,14 +5155,7 @@
                 <w:sz w:val="24"/>
                 <w:szCs w:val="24"/>
               </w:rPr>
-              <w:t>99.</w:t>
-            </w:r>
-            <w:r>
-              <w:rPr>
-                <w:sz w:val="24"/>
-                <w:szCs w:val="24"/>
-              </w:rPr>
-              <w:t>991</w:t>
+              <w:t>0.9956</w:t>
             </w:r>
           </w:p>
         </w:tc>
@@ -4959,14 +5176,7 @@
                 <w:sz w:val="24"/>
                 <w:szCs w:val="24"/>
               </w:rPr>
-              <w:t>99.</w:t>
-            </w:r>
-            <w:r>
-              <w:rPr>
-                <w:sz w:val="24"/>
-                <w:szCs w:val="24"/>
-              </w:rPr>
-              <w:t>991</w:t>
+              <w:t>0.9994</w:t>
             </w:r>
           </w:p>
         </w:tc>
@@ -4987,14 +5197,28 @@
                 <w:sz w:val="24"/>
                 <w:szCs w:val="24"/>
               </w:rPr>
-              <w:t>99.</w:t>
+              <w:t>0</w:t>
             </w:r>
             <w:r>
               <w:rPr>
                 <w:sz w:val="24"/>
                 <w:szCs w:val="24"/>
               </w:rPr>
-              <w:t>991</w:t>
+              <w:t>.</w:t>
+            </w:r>
+            <w:r>
+              <w:rPr>
+                <w:sz w:val="24"/>
+                <w:szCs w:val="24"/>
+              </w:rPr>
+              <w:t>99</w:t>
+            </w:r>
+            <w:r>
+              <w:rPr>
+                <w:sz w:val="24"/>
+                <w:szCs w:val="24"/>
+              </w:rPr>
+              <w:t>19</w:t>
             </w:r>
           </w:p>
         </w:tc>
@@ -5013,7 +5237,21 @@
           <w:sz w:val="24"/>
           <w:szCs w:val="24"/>
         </w:rPr>
-        <w:t>Table2: Comparing performance of models on various metrics</w:t>
+        <w:t>Table</w:t>
+      </w:r>
+      <w:r>
+        <w:rPr>
+          <w:sz w:val="24"/>
+          <w:szCs w:val="24"/>
+        </w:rPr>
+        <w:t xml:space="preserve"> </w:t>
+      </w:r>
+      <w:r>
+        <w:rPr>
+          <w:sz w:val="24"/>
+          <w:szCs w:val="24"/>
+        </w:rPr>
+        <w:t>2: Comparing performance of models on various metrics</w:t>
       </w:r>
     </w:p>
     <w:p>
@@ -5035,16 +5273,49 @@
           <w:szCs w:val="24"/>
         </w:rPr>
       </w:pPr>
-    </w:p>
-    <w:p>
-      <w:pPr>
+      <w:r>
         <w:rPr>
           <w:b/>
           <w:bCs/>
           <w:sz w:val="24"/>
           <w:szCs w:val="24"/>
         </w:rPr>
-      </w:pPr>
+        <w:drawing>
+          <wp:inline distT="0" distB="0" distL="0" distR="0" wp14:anchorId="4E4C4BF9" wp14:editId="4F7F330B">
+            <wp:extent cx="2667000" cy="2386532"/>
+            <wp:effectExtent l="0" t="0" r="0" b="0"/>
+            <wp:docPr id="325771133" name="Picture 1"/>
+            <wp:cNvGraphicFramePr>
+              <a:graphicFrameLocks xmlns:a="http://schemas.openxmlformats.org/drawingml/2006/main" noChangeAspect="1"/>
+            </wp:cNvGraphicFramePr>
+            <a:graphic xmlns:a="http://schemas.openxmlformats.org/drawingml/2006/main">
+              <a:graphicData uri="http://schemas.openxmlformats.org/drawingml/2006/picture">
+                <pic:pic xmlns:pic="http://schemas.openxmlformats.org/drawingml/2006/picture">
+                  <pic:nvPicPr>
+                    <pic:cNvPr id="325771133" name=""/>
+                    <pic:cNvPicPr/>
+                  </pic:nvPicPr>
+                  <pic:blipFill>
+                    <a:blip r:embed="rId17"/>
+                    <a:stretch>
+                      <a:fillRect/>
+                    </a:stretch>
+                  </pic:blipFill>
+                  <pic:spPr>
+                    <a:xfrm>
+                      <a:off x="0" y="0"/>
+                      <a:ext cx="2680624" cy="2398723"/>
+                    </a:xfrm>
+                    <a:prstGeom prst="rect">
+                      <a:avLst/>
+                    </a:prstGeom>
+                  </pic:spPr>
+                </pic:pic>
+              </a:graphicData>
+            </a:graphic>
+          </wp:inline>
+        </w:drawing>
+      </w:r>
       <w:r>
         <w:rPr>
           <w:b/>
@@ -5052,83 +5323,50 @@
           <w:sz w:val="24"/>
           <w:szCs w:val="24"/>
         </w:rPr>
-        <w:lastRenderedPageBreak/>
-        <w:t>DISCUSSION</w:t>
-      </w:r>
-    </w:p>
-    <w:p>
-      <w:pPr>
-        <w:rPr>
-          <w:sz w:val="24"/>
-          <w:szCs w:val="24"/>
-        </w:rPr>
-      </w:pPr>
-      <w:r>
-        <w:rPr>
-          <w:sz w:val="24"/>
-          <w:szCs w:val="24"/>
-        </w:rPr>
-        <w:t>The results demonstrate that our proposed deep residual ANN model, with optimized hyperparameters, performs competitively compared to traditional models. By leveraging residual connections, our model addresses potential issues such as vanishing gradients, enhancing feature representation in complex fraud detection cases. The optimized hyperparameters, particularly the fine-tuning of the learning rate and batch size, have significantly contributed to the stability of the training process. This careful adjustment has led to smoother convergence and more reliable performance during model training, which is crucial in ensuring efficient anomaly detection in Ethereum transactions.</w:t>
-      </w:r>
-    </w:p>
-    <w:p>
-      <w:pPr>
+        <w:t xml:space="preserve">       </w:t>
+      </w:r>
+      <w:r>
         <w:rPr>
           <w:b/>
           <w:bCs/>
           <w:sz w:val="24"/>
           <w:szCs w:val="24"/>
         </w:rPr>
-      </w:pPr>
-      <w:r>
-        <w:rPr>
-          <w:sz w:val="24"/>
-          <w:szCs w:val="24"/>
-        </w:rPr>
-        <w:t xml:space="preserve">As shown in Figure </w:t>
-      </w:r>
-      <w:r>
-        <w:rPr>
-          <w:sz w:val="24"/>
-          <w:szCs w:val="24"/>
-        </w:rPr>
-        <w:t>6</w:t>
-      </w:r>
-      <w:r>
-        <w:rPr>
-          <w:sz w:val="24"/>
-          <w:szCs w:val="24"/>
-        </w:rPr>
-        <w:t xml:space="preserve">, the training curve with hyperparameter tuning exhibits a more stable and steady decrease in loss, compared to the curve in Figure </w:t>
-      </w:r>
-      <w:r>
-        <w:rPr>
-          <w:sz w:val="24"/>
-          <w:szCs w:val="24"/>
-        </w:rPr>
-        <w:t>7</w:t>
-      </w:r>
-      <w:r>
-        <w:rPr>
-          <w:sz w:val="24"/>
-          <w:szCs w:val="24"/>
-        </w:rPr>
-        <w:t>, where the model without optimization displays erratic fluctuations and slower convergence. The learning rate and batch size tuning enabled the model to avoid common pitfalls such as overshooting during training and unstable updates to the weights, thereby improving both the model's accuracy and generalization ability. These optimizations helped in achieving consistent results without the risk of overfitting or underfitting, ensuring that the model performs robustly on unseen data.</w:t>
-      </w:r>
-    </w:p>
-    <w:p>
-      <w:pPr>
-        <w:rPr>
-          <w:sz w:val="24"/>
-          <w:szCs w:val="24"/>
-        </w:rPr>
-      </w:pPr>
-      <w:r>
-        <w:rPr>
-          <w:sz w:val="24"/>
-          <w:szCs w:val="24"/>
-        </w:rPr>
-        <w:t>Overall, the comparative analysis shows that deep learning-based methods, particularly with advanced optimization techniques, can offer promising performance in fraud detection tasks within blockchain networks. The proposed model’s ability to capture intricate patterns in transaction data, aided by the optimized hyperparameters, further emphasizes the potential of ANN architectures for enhancing fraud detection in the financial sector.</w:t>
+        <w:drawing>
+          <wp:inline distT="0" distB="0" distL="0" distR="0" wp14:anchorId="77D31F16" wp14:editId="47ED8A72">
+            <wp:extent cx="2636520" cy="2353310"/>
+            <wp:effectExtent l="0" t="0" r="0" b="8890"/>
+            <wp:docPr id="1391587750" name="Picture 1" descr="A blue squares with white text"/>
+            <wp:cNvGraphicFramePr>
+              <a:graphicFrameLocks xmlns:a="http://schemas.openxmlformats.org/drawingml/2006/main" noChangeAspect="1"/>
+            </wp:cNvGraphicFramePr>
+            <a:graphic xmlns:a="http://schemas.openxmlformats.org/drawingml/2006/main">
+              <a:graphicData uri="http://schemas.openxmlformats.org/drawingml/2006/picture">
+                <pic:pic xmlns:pic="http://schemas.openxmlformats.org/drawingml/2006/picture">
+                  <pic:nvPicPr>
+                    <pic:cNvPr id="1391587750" name="Picture 1" descr="A blue squares with white text"/>
+                    <pic:cNvPicPr/>
+                  </pic:nvPicPr>
+                  <pic:blipFill>
+                    <a:blip r:embed="rId18"/>
+                    <a:stretch>
+                      <a:fillRect/>
+                    </a:stretch>
+                  </pic:blipFill>
+                  <pic:spPr>
+                    <a:xfrm>
+                      <a:off x="0" y="0"/>
+                      <a:ext cx="2657860" cy="2372358"/>
+                    </a:xfrm>
+                    <a:prstGeom prst="rect">
+                      <a:avLst/>
+                    </a:prstGeom>
+                  </pic:spPr>
+                </pic:pic>
+              </a:graphicData>
+            </a:graphic>
+          </wp:inline>
+        </w:drawing>
       </w:r>
     </w:p>
     <w:p>
@@ -5140,92 +5378,59 @@
           <w:szCs w:val="24"/>
         </w:rPr>
       </w:pPr>
-      <w:r>
+    </w:p>
+    <w:p>
+      <w:pPr>
         <w:rPr>
           <w:b/>
           <w:bCs/>
           <w:sz w:val="24"/>
           <w:szCs w:val="24"/>
         </w:rPr>
-        <w:t>CONCLUSION</w:t>
-      </w:r>
-    </w:p>
-    <w:p>
-      <w:pPr>
-        <w:rPr>
-          <w:sz w:val="24"/>
-          <w:szCs w:val="24"/>
-        </w:rPr>
-      </w:pPr>
-      <w:r>
-        <w:rPr>
-          <w:sz w:val="24"/>
-          <w:szCs w:val="24"/>
-        </w:rPr>
-        <w:t xml:space="preserve">This study presents an effective approach to fraud detection within the Ethereum blockchain by leveraging a deep learning model to </w:t>
-      </w:r>
-      <w:proofErr w:type="spellStart"/>
-      <w:r>
-        <w:rPr>
-          <w:sz w:val="24"/>
-          <w:szCs w:val="24"/>
-        </w:rPr>
-        <w:t>analyze</w:t>
-      </w:r>
-      <w:proofErr w:type="spellEnd"/>
-      <w:r>
-        <w:rPr>
-          <w:sz w:val="24"/>
-          <w:szCs w:val="24"/>
-        </w:rPr>
-        <w:t xml:space="preserve"> transaction data. Our model demonstrated high accuracy and reliability in identifying fraudulent transactions, outperforming traditional machine learning approaches on key evaluation metrics such as accuracy, precision, recall, and F1 score. By training on an 80/20 train-test split, our model achieved strong generalization, highlighting its suitability for real-world applications.</w:t>
-      </w:r>
-      <w:r>
-        <w:rPr>
-          <w:sz w:val="24"/>
-          <w:szCs w:val="24"/>
-        </w:rPr>
-        <w:t xml:space="preserve"> </w:t>
-      </w:r>
-      <w:r>
-        <w:rPr>
-          <w:sz w:val="24"/>
-          <w:szCs w:val="24"/>
-        </w:rPr>
-        <w:t>The comparative analysis with alternative models further validates the potential of deep neural networks in handling complex patterns inherent in blockchain transactions. The results reinforce the value of using deep learning techniques for fraud detection, especially when faced with high-dimensional and imbalanced data.</w:t>
-      </w:r>
-      <w:r>
-        <w:rPr>
-          <w:sz w:val="24"/>
-          <w:szCs w:val="24"/>
-        </w:rPr>
-        <w:t xml:space="preserve"> </w:t>
-      </w:r>
-    </w:p>
-    <w:p>
-      <w:pPr>
-        <w:rPr>
-          <w:sz w:val="24"/>
-          <w:szCs w:val="24"/>
-        </w:rPr>
-      </w:pPr>
-      <w:r>
-        <w:rPr>
-          <w:sz w:val="24"/>
-          <w:szCs w:val="24"/>
-        </w:rPr>
-        <w:t>Overall, this study contributes a promising method to enhance security within the Ethereum network. Future research could build on this work by integrating advanced model architectures or hybrid frameworks to improve detection capabilities. As blockchain technology evolves, developing robust, scalable, and efficient fraud detection models will be essential for fostering trust and security in decentralized platforms like Ethereum.</w:t>
-      </w:r>
-    </w:p>
-    <w:p>
-      <w:pPr>
+      </w:pPr>
+      <w:r>
         <w:rPr>
           <w:b/>
           <w:bCs/>
           <w:sz w:val="24"/>
           <w:szCs w:val="24"/>
         </w:rPr>
-      </w:pPr>
+        <w:drawing>
+          <wp:inline distT="0" distB="0" distL="0" distR="0" wp14:anchorId="39C4F71F" wp14:editId="04470890">
+            <wp:extent cx="2659380" cy="2301240"/>
+            <wp:effectExtent l="0" t="0" r="7620" b="3810"/>
+            <wp:docPr id="360032327" name="Picture 1" descr="A blue squares with white text"/>
+            <wp:cNvGraphicFramePr>
+              <a:graphicFrameLocks xmlns:a="http://schemas.openxmlformats.org/drawingml/2006/main" noChangeAspect="1"/>
+            </wp:cNvGraphicFramePr>
+            <a:graphic xmlns:a="http://schemas.openxmlformats.org/drawingml/2006/main">
+              <a:graphicData uri="http://schemas.openxmlformats.org/drawingml/2006/picture">
+                <pic:pic xmlns:pic="http://schemas.openxmlformats.org/drawingml/2006/picture">
+                  <pic:nvPicPr>
+                    <pic:cNvPr id="360032327" name="Picture 1" descr="A blue squares with white text"/>
+                    <pic:cNvPicPr/>
+                  </pic:nvPicPr>
+                  <pic:blipFill>
+                    <a:blip r:embed="rId19"/>
+                    <a:stretch>
+                      <a:fillRect/>
+                    </a:stretch>
+                  </pic:blipFill>
+                  <pic:spPr>
+                    <a:xfrm>
+                      <a:off x="0" y="0"/>
+                      <a:ext cx="2664601" cy="2305758"/>
+                    </a:xfrm>
+                    <a:prstGeom prst="rect">
+                      <a:avLst/>
+                    </a:prstGeom>
+                  </pic:spPr>
+                </pic:pic>
+              </a:graphicData>
+            </a:graphic>
+          </wp:inline>
+        </w:drawing>
+      </w:r>
       <w:r>
         <w:rPr>
           <w:b/>
@@ -5233,7 +5438,521 @@
           <w:sz w:val="24"/>
           <w:szCs w:val="24"/>
         </w:rPr>
+        <w:t xml:space="preserve">       </w:t>
+      </w:r>
+      <w:r>
+        <w:rPr>
+          <w:b/>
+          <w:bCs/>
+          <w:sz w:val="24"/>
+          <w:szCs w:val="24"/>
+        </w:rPr>
+        <w:drawing>
+          <wp:inline distT="0" distB="0" distL="0" distR="0" wp14:anchorId="15162054" wp14:editId="42CE7D43">
+            <wp:extent cx="2636520" cy="2308117"/>
+            <wp:effectExtent l="0" t="0" r="0" b="0"/>
+            <wp:docPr id="348180927" name="Picture 1" descr="A blue squares with white text"/>
+            <wp:cNvGraphicFramePr>
+              <a:graphicFrameLocks xmlns:a="http://schemas.openxmlformats.org/drawingml/2006/main" noChangeAspect="1"/>
+            </wp:cNvGraphicFramePr>
+            <a:graphic xmlns:a="http://schemas.openxmlformats.org/drawingml/2006/main">
+              <a:graphicData uri="http://schemas.openxmlformats.org/drawingml/2006/picture">
+                <pic:pic xmlns:pic="http://schemas.openxmlformats.org/drawingml/2006/picture">
+                  <pic:nvPicPr>
+                    <pic:cNvPr id="348180927" name="Picture 1" descr="A blue squares with white text"/>
+                    <pic:cNvPicPr/>
+                  </pic:nvPicPr>
+                  <pic:blipFill>
+                    <a:blip r:embed="rId20"/>
+                    <a:stretch>
+                      <a:fillRect/>
+                    </a:stretch>
+                  </pic:blipFill>
+                  <pic:spPr>
+                    <a:xfrm>
+                      <a:off x="0" y="0"/>
+                      <a:ext cx="2659519" cy="2328252"/>
+                    </a:xfrm>
+                    <a:prstGeom prst="rect">
+                      <a:avLst/>
+                    </a:prstGeom>
+                  </pic:spPr>
+                </pic:pic>
+              </a:graphicData>
+            </a:graphic>
+          </wp:inline>
+        </w:drawing>
+      </w:r>
+    </w:p>
+    <w:p>
+      <w:pPr>
+        <w:rPr>
+          <w:b/>
+          <w:bCs/>
+          <w:sz w:val="24"/>
+          <w:szCs w:val="24"/>
+        </w:rPr>
+      </w:pPr>
+    </w:p>
+    <w:p>
+      <w:pPr>
+        <w:rPr>
+          <w:b/>
+          <w:bCs/>
+          <w:sz w:val="24"/>
+          <w:szCs w:val="24"/>
+        </w:rPr>
+      </w:pPr>
+      <w:r>
+        <w:rPr>
+          <w:b/>
+          <w:bCs/>
+          <w:sz w:val="24"/>
+          <w:szCs w:val="24"/>
+        </w:rPr>
         <w:lastRenderedPageBreak/>
+        <w:drawing>
+          <wp:inline distT="0" distB="0" distL="0" distR="0" wp14:anchorId="3AEC798A" wp14:editId="08EC77AE">
+            <wp:extent cx="2606040" cy="2362200"/>
+            <wp:effectExtent l="0" t="0" r="3810" b="0"/>
+            <wp:docPr id="507796215" name="Picture 1" descr="A blue squares with white text"/>
+            <wp:cNvGraphicFramePr>
+              <a:graphicFrameLocks xmlns:a="http://schemas.openxmlformats.org/drawingml/2006/main" noChangeAspect="1"/>
+            </wp:cNvGraphicFramePr>
+            <a:graphic xmlns:a="http://schemas.openxmlformats.org/drawingml/2006/main">
+              <a:graphicData uri="http://schemas.openxmlformats.org/drawingml/2006/picture">
+                <pic:pic xmlns:pic="http://schemas.openxmlformats.org/drawingml/2006/picture">
+                  <pic:nvPicPr>
+                    <pic:cNvPr id="507796215" name="Picture 1" descr="A blue squares with white text"/>
+                    <pic:cNvPicPr/>
+                  </pic:nvPicPr>
+                  <pic:blipFill>
+                    <a:blip r:embed="rId21"/>
+                    <a:stretch>
+                      <a:fillRect/>
+                    </a:stretch>
+                  </pic:blipFill>
+                  <pic:spPr>
+                    <a:xfrm>
+                      <a:off x="0" y="0"/>
+                      <a:ext cx="2615219" cy="2370520"/>
+                    </a:xfrm>
+                    <a:prstGeom prst="rect">
+                      <a:avLst/>
+                    </a:prstGeom>
+                  </pic:spPr>
+                </pic:pic>
+              </a:graphicData>
+            </a:graphic>
+          </wp:inline>
+        </w:drawing>
+      </w:r>
+      <w:r>
+        <w:rPr>
+          <w:b/>
+          <w:bCs/>
+          <w:sz w:val="24"/>
+          <w:szCs w:val="24"/>
+        </w:rPr>
+        <w:t xml:space="preserve">        </w:t>
+      </w:r>
+      <w:r>
+        <w:rPr>
+          <w:b/>
+          <w:bCs/>
+          <w:sz w:val="24"/>
+          <w:szCs w:val="24"/>
+        </w:rPr>
+        <w:drawing>
+          <wp:inline distT="0" distB="0" distL="0" distR="0" wp14:anchorId="28E24308" wp14:editId="3EEDC5DF">
+            <wp:extent cx="2689860" cy="2362200"/>
+            <wp:effectExtent l="0" t="0" r="0" b="0"/>
+            <wp:docPr id="1917372329" name="Picture 1" descr="A blue squares with white text&#10;&#10;Description automatically generated"/>
+            <wp:cNvGraphicFramePr>
+              <a:graphicFrameLocks xmlns:a="http://schemas.openxmlformats.org/drawingml/2006/main" noChangeAspect="1"/>
+            </wp:cNvGraphicFramePr>
+            <a:graphic xmlns:a="http://schemas.openxmlformats.org/drawingml/2006/main">
+              <a:graphicData uri="http://schemas.openxmlformats.org/drawingml/2006/picture">
+                <pic:pic xmlns:pic="http://schemas.openxmlformats.org/drawingml/2006/picture">
+                  <pic:nvPicPr>
+                    <pic:cNvPr id="1917372329" name="Picture 1" descr="A blue squares with white text&#10;&#10;Description automatically generated"/>
+                    <pic:cNvPicPr/>
+                  </pic:nvPicPr>
+                  <pic:blipFill>
+                    <a:blip r:embed="rId22"/>
+                    <a:stretch>
+                      <a:fillRect/>
+                    </a:stretch>
+                  </pic:blipFill>
+                  <pic:spPr>
+                    <a:xfrm>
+                      <a:off x="0" y="0"/>
+                      <a:ext cx="2689860" cy="2362200"/>
+                    </a:xfrm>
+                    <a:prstGeom prst="rect">
+                      <a:avLst/>
+                    </a:prstGeom>
+                  </pic:spPr>
+                </pic:pic>
+              </a:graphicData>
+            </a:graphic>
+          </wp:inline>
+        </w:drawing>
+      </w:r>
+    </w:p>
+    <w:p>
+      <w:pPr>
+        <w:rPr>
+          <w:b/>
+          <w:bCs/>
+          <w:sz w:val="24"/>
+          <w:szCs w:val="24"/>
+        </w:rPr>
+      </w:pPr>
+    </w:p>
+    <w:p>
+      <w:pPr>
+        <w:rPr>
+          <w:noProof/>
+        </w:rPr>
+      </w:pPr>
+      <w:r>
+        <w:rPr>
+          <w:b/>
+          <w:bCs/>
+          <w:sz w:val="24"/>
+          <w:szCs w:val="24"/>
+        </w:rPr>
+        <w:drawing>
+          <wp:inline distT="0" distB="0" distL="0" distR="0" wp14:anchorId="5096969F" wp14:editId="0621C340">
+            <wp:extent cx="2598326" cy="2613660"/>
+            <wp:effectExtent l="0" t="0" r="0" b="0"/>
+            <wp:docPr id="1945331369" name="Picture 1" descr="A blue squares with white text"/>
+            <wp:cNvGraphicFramePr>
+              <a:graphicFrameLocks xmlns:a="http://schemas.openxmlformats.org/drawingml/2006/main" noChangeAspect="1"/>
+            </wp:cNvGraphicFramePr>
+            <a:graphic xmlns:a="http://schemas.openxmlformats.org/drawingml/2006/main">
+              <a:graphicData uri="http://schemas.openxmlformats.org/drawingml/2006/picture">
+                <pic:pic xmlns:pic="http://schemas.openxmlformats.org/drawingml/2006/picture">
+                  <pic:nvPicPr>
+                    <pic:cNvPr id="1945331369" name="Picture 1" descr="A blue squares with white text"/>
+                    <pic:cNvPicPr/>
+                  </pic:nvPicPr>
+                  <pic:blipFill>
+                    <a:blip r:embed="rId23"/>
+                    <a:stretch>
+                      <a:fillRect/>
+                    </a:stretch>
+                  </pic:blipFill>
+                  <pic:spPr>
+                    <a:xfrm>
+                      <a:off x="0" y="0"/>
+                      <a:ext cx="2618926" cy="2634382"/>
+                    </a:xfrm>
+                    <a:prstGeom prst="rect">
+                      <a:avLst/>
+                    </a:prstGeom>
+                  </pic:spPr>
+                </pic:pic>
+              </a:graphicData>
+            </a:graphic>
+          </wp:inline>
+        </w:drawing>
+      </w:r>
+      <w:r>
+        <w:rPr>
+          <w:noProof/>
+        </w:rPr>
+        <w:t xml:space="preserve"> </w:t>
+      </w:r>
+      <w:r>
+        <w:rPr>
+          <w:noProof/>
+        </w:rPr>
+        <w:t xml:space="preserve">          </w:t>
+      </w:r>
+      <w:r>
+        <w:rPr>
+          <w:b/>
+          <w:bCs/>
+          <w:sz w:val="24"/>
+          <w:szCs w:val="24"/>
+        </w:rPr>
+        <w:drawing>
+          <wp:inline distT="0" distB="0" distL="0" distR="0" wp14:anchorId="01B4761E" wp14:editId="736CB560">
+            <wp:extent cx="2659380" cy="2613025"/>
+            <wp:effectExtent l="0" t="0" r="7620" b="0"/>
+            <wp:docPr id="1584227338" name="Picture 1" descr="A blue squares with white text&#10;&#10;Description automatically generated"/>
+            <wp:cNvGraphicFramePr>
+              <a:graphicFrameLocks xmlns:a="http://schemas.openxmlformats.org/drawingml/2006/main" noChangeAspect="1"/>
+            </wp:cNvGraphicFramePr>
+            <a:graphic xmlns:a="http://schemas.openxmlformats.org/drawingml/2006/main">
+              <a:graphicData uri="http://schemas.openxmlformats.org/drawingml/2006/picture">
+                <pic:pic xmlns:pic="http://schemas.openxmlformats.org/drawingml/2006/picture">
+                  <pic:nvPicPr>
+                    <pic:cNvPr id="1584227338" name="Picture 1" descr="A blue squares with white text&#10;&#10;Description automatically generated"/>
+                    <pic:cNvPicPr/>
+                  </pic:nvPicPr>
+                  <pic:blipFill>
+                    <a:blip r:embed="rId24"/>
+                    <a:stretch>
+                      <a:fillRect/>
+                    </a:stretch>
+                  </pic:blipFill>
+                  <pic:spPr>
+                    <a:xfrm>
+                      <a:off x="0" y="0"/>
+                      <a:ext cx="2669868" cy="2623330"/>
+                    </a:xfrm>
+                    <a:prstGeom prst="rect">
+                      <a:avLst/>
+                    </a:prstGeom>
+                  </pic:spPr>
+                </pic:pic>
+              </a:graphicData>
+            </a:graphic>
+          </wp:inline>
+        </w:drawing>
+      </w:r>
+    </w:p>
+    <w:p>
+      <w:pPr>
+        <w:rPr>
+          <w:noProof/>
+        </w:rPr>
+      </w:pPr>
+    </w:p>
+    <w:p>
+      <w:pPr>
+        <w:ind w:left="2160"/>
+        <w:rPr>
+          <w:noProof/>
+        </w:rPr>
+      </w:pPr>
+      <w:r>
+        <w:rPr>
+          <w:noProof/>
+        </w:rPr>
+        <w:t xml:space="preserve">Figure 12: Confusion matrix of various models </w:t>
+      </w:r>
+    </w:p>
+    <w:p>
+      <w:pPr>
+        <w:rPr>
+          <w:b/>
+          <w:bCs/>
+          <w:sz w:val="24"/>
+          <w:szCs w:val="24"/>
+        </w:rPr>
+      </w:pPr>
+    </w:p>
+    <w:p>
+      <w:pPr>
+        <w:rPr>
+          <w:b/>
+          <w:bCs/>
+          <w:sz w:val="24"/>
+          <w:szCs w:val="24"/>
+        </w:rPr>
+      </w:pPr>
+    </w:p>
+    <w:p>
+      <w:pPr>
+        <w:rPr>
+          <w:b/>
+          <w:bCs/>
+          <w:sz w:val="24"/>
+          <w:szCs w:val="24"/>
+        </w:rPr>
+      </w:pPr>
+      <w:r>
+        <w:rPr>
+          <w:b/>
+          <w:bCs/>
+          <w:sz w:val="24"/>
+          <w:szCs w:val="24"/>
+        </w:rPr>
+        <w:t>DISCUSSION</w:t>
+      </w:r>
+    </w:p>
+    <w:p>
+      <w:pPr>
+        <w:rPr>
+          <w:sz w:val="24"/>
+          <w:szCs w:val="24"/>
+        </w:rPr>
+      </w:pPr>
+      <w:r>
+        <w:rPr>
+          <w:sz w:val="24"/>
+          <w:szCs w:val="24"/>
+        </w:rPr>
+        <w:t>The results demonstrate that our proposed deep residual ANN model, with optimized hyperparameters, performs competitively compared to traditional models. By leveraging residual connections, our model addresses potential issues such as vanishing gradients, enhancing feature representation in complex fraud detection cases. The optimized hyperparameters, particularly the fine-tuning of the learning rate and batch size, have significantly contributed to the stability of the training process. This careful adjustment has led to smoother convergence and more reliable performance during model training, which is crucial in ensuring efficient anomaly detection in Ethereum transactions.</w:t>
+      </w:r>
+    </w:p>
+    <w:p>
+      <w:pPr>
+        <w:rPr>
+          <w:b/>
+          <w:bCs/>
+          <w:sz w:val="24"/>
+          <w:szCs w:val="24"/>
+        </w:rPr>
+      </w:pPr>
+      <w:r>
+        <w:rPr>
+          <w:sz w:val="24"/>
+          <w:szCs w:val="24"/>
+        </w:rPr>
+        <w:lastRenderedPageBreak/>
+        <w:t xml:space="preserve">As shown in Figure </w:t>
+      </w:r>
+      <w:r>
+        <w:rPr>
+          <w:sz w:val="24"/>
+          <w:szCs w:val="24"/>
+        </w:rPr>
+        <w:t>6</w:t>
+      </w:r>
+      <w:r>
+        <w:rPr>
+          <w:sz w:val="24"/>
+          <w:szCs w:val="24"/>
+        </w:rPr>
+        <w:t xml:space="preserve">, the training curve with hyperparameter tuning exhibits a more stable and steady decrease in loss, compared to the curve in Figure </w:t>
+      </w:r>
+      <w:r>
+        <w:rPr>
+          <w:sz w:val="24"/>
+          <w:szCs w:val="24"/>
+        </w:rPr>
+        <w:t>7</w:t>
+      </w:r>
+      <w:r>
+        <w:rPr>
+          <w:sz w:val="24"/>
+          <w:szCs w:val="24"/>
+        </w:rPr>
+        <w:t>, where the model without optimization displays erratic fluctuations and slower convergence. The learning rate and batch size tuning enabled the model to avoid common pitfalls such as overshooting during training and unstable updates to the weights, thereby improving both the model's accuracy and generalization ability. These optimizations helped in achieving consistent results without the risk of overfitting or underfitting, ensuring that the model performs robustly on unseen data.</w:t>
+      </w:r>
+    </w:p>
+    <w:p>
+      <w:pPr>
+        <w:rPr>
+          <w:sz w:val="24"/>
+          <w:szCs w:val="24"/>
+        </w:rPr>
+      </w:pPr>
+      <w:r>
+        <w:rPr>
+          <w:sz w:val="24"/>
+          <w:szCs w:val="24"/>
+        </w:rPr>
+        <w:t>Overall, the comparative analysis shows that deep learning-based methods, particularly with advanced optimization techniques, can offer promising performance in fraud detection tasks within blockchain networks. The proposed model’s ability to capture intricate patterns in transaction data, aided by the optimized hyperparameters, further emphasizes the potential of ANN architectures for enhancing fraud detection in the financial sector.</w:t>
+      </w:r>
+    </w:p>
+    <w:p>
+      <w:pPr>
+        <w:rPr>
+          <w:b/>
+          <w:bCs/>
+          <w:sz w:val="24"/>
+          <w:szCs w:val="24"/>
+        </w:rPr>
+      </w:pPr>
+      <w:r>
+        <w:rPr>
+          <w:b/>
+          <w:bCs/>
+          <w:sz w:val="24"/>
+          <w:szCs w:val="24"/>
+        </w:rPr>
+        <w:t>CONCLUSION</w:t>
+      </w:r>
+    </w:p>
+    <w:p>
+      <w:pPr>
+        <w:rPr>
+          <w:sz w:val="24"/>
+          <w:szCs w:val="24"/>
+        </w:rPr>
+      </w:pPr>
+      <w:r>
+        <w:rPr>
+          <w:sz w:val="24"/>
+          <w:szCs w:val="24"/>
+        </w:rPr>
+        <w:t xml:space="preserve">This study presents an effective approach to fraud detection within the Ethereum blockchain by leveraging a deep learning model to </w:t>
+      </w:r>
+      <w:proofErr w:type="spellStart"/>
+      <w:r>
+        <w:rPr>
+          <w:sz w:val="24"/>
+          <w:szCs w:val="24"/>
+        </w:rPr>
+        <w:t>analyze</w:t>
+      </w:r>
+      <w:proofErr w:type="spellEnd"/>
+      <w:r>
+        <w:rPr>
+          <w:sz w:val="24"/>
+          <w:szCs w:val="24"/>
+        </w:rPr>
+        <w:t xml:space="preserve"> transaction data. Our model demonstrated high accuracy and reliability in identifying fraudulent transactions, outperforming traditional machine learning approaches on key evaluation metrics such as accuracy, precision, recall, and F1 score. By training on an 80/20 train-test split, our model achieved strong generalization, highlighting its suitability for real-world applications.</w:t>
+      </w:r>
+      <w:r>
+        <w:rPr>
+          <w:sz w:val="24"/>
+          <w:szCs w:val="24"/>
+        </w:rPr>
+        <w:t xml:space="preserve"> </w:t>
+      </w:r>
+      <w:r>
+        <w:rPr>
+          <w:sz w:val="24"/>
+          <w:szCs w:val="24"/>
+        </w:rPr>
+        <w:t>The comparative analysis with alternative models further validates the potential of deep neural networks in handling complex patterns inherent in blockchain transactions. The results reinforce the value of using deep learning techniques for fraud detection, especially when faced with high-dimensional and imbalanced data.</w:t>
+      </w:r>
+      <w:r>
+        <w:rPr>
+          <w:sz w:val="24"/>
+          <w:szCs w:val="24"/>
+        </w:rPr>
+        <w:t xml:space="preserve"> </w:t>
+      </w:r>
+    </w:p>
+    <w:p>
+      <w:pPr>
+        <w:rPr>
+          <w:sz w:val="24"/>
+          <w:szCs w:val="24"/>
+        </w:rPr>
+      </w:pPr>
+      <w:r>
+        <w:rPr>
+          <w:sz w:val="24"/>
+          <w:szCs w:val="24"/>
+        </w:rPr>
+        <w:t>Overall, this study contributes a promising method to enhance security within the Ethereum network. Future research could build on this work by integrating advanced model architectures or hybrid frameworks to improve detection capabilities. As blockchain technology evolves, developing robust, scalable, and efficient fraud detection models will be essential for fostering trust and security in decentralized platforms like Ethereum.</w:t>
+      </w:r>
+    </w:p>
+    <w:p>
+      <w:pPr>
+        <w:rPr>
+          <w:b/>
+          <w:bCs/>
+          <w:sz w:val="24"/>
+          <w:szCs w:val="24"/>
+        </w:rPr>
+      </w:pPr>
+      <w:r>
+        <w:rPr>
+          <w:b/>
+          <w:bCs/>
+          <w:sz w:val="24"/>
+          <w:szCs w:val="24"/>
+        </w:rPr>
         <w:t>SUPPLEMENTARY MATERIALS</w:t>
       </w:r>
     </w:p>
@@ -5280,30 +5999,14 @@
         </w:rPr>
         <w:t xml:space="preserve">: </w:t>
       </w:r>
-      <w:hyperlink r:id="rId15" w:history="1">
+      <w:hyperlink r:id="rId25" w:history="1">
         <w:r>
           <w:rPr>
             <w:rStyle w:val="Hyperlink"/>
             <w:sz w:val="24"/>
             <w:szCs w:val="24"/>
           </w:rPr>
-          <w:t>GitHub Rep</w:t>
-        </w:r>
-        <w:r>
-          <w:rPr>
-            <w:rStyle w:val="Hyperlink"/>
-            <w:sz w:val="24"/>
-            <w:szCs w:val="24"/>
-          </w:rPr>
-          <w:t>o</w:t>
-        </w:r>
-        <w:r>
-          <w:rPr>
-            <w:rStyle w:val="Hyperlink"/>
-            <w:sz w:val="24"/>
-            <w:szCs w:val="24"/>
-          </w:rPr>
-          <w:t>sitory URL</w:t>
+          <w:t>GitHub Repository URL</w:t>
         </w:r>
       </w:hyperlink>
     </w:p>
@@ -5340,6 +6043,7 @@
           <w:sz w:val="24"/>
           <w:szCs w:val="24"/>
         </w:rPr>
+        <w:lastRenderedPageBreak/>
         <w:t>Source code</w:t>
       </w:r>
       <w:r>
@@ -5792,7 +6496,6 @@
           <w:sz w:val="24"/>
           <w:szCs w:val="24"/>
         </w:rPr>
-        <w:lastRenderedPageBreak/>
         <w:t xml:space="preserve">[8] </w:t>
       </w:r>
       <w:r>
@@ -5877,44 +6580,6 @@
           <w:szCs w:val="24"/>
         </w:rPr>
         <w:t>, Chennai, India.</w:t>
-      </w:r>
-    </w:p>
-    <w:p>
-      <w:pPr>
-        <w:rPr>
-          <w:sz w:val="24"/>
-          <w:szCs w:val="24"/>
-        </w:rPr>
-      </w:pPr>
-      <w:r>
-        <w:rPr>
-          <w:sz w:val="24"/>
-          <w:szCs w:val="24"/>
-        </w:rPr>
-        <w:t xml:space="preserve">[11] </w:t>
-      </w:r>
-      <w:r>
-        <w:rPr>
-          <w:sz w:val="24"/>
-          <w:szCs w:val="24"/>
-        </w:rPr>
-        <w:t>Aziz, Rabia Musheer, Rajul Mahto, Kartik Goel, Aryan Das, Pavan Kumar, and Akash Saxena. 2023. "Modified Genetic Algorithm with Deep Learning for Fraud Transactions of Ethereum Smart Contract" </w:t>
-      </w:r>
-      <w:r>
-        <w:rPr>
-          <w:i/>
-          <w:iCs/>
-          <w:sz w:val="24"/>
-          <w:szCs w:val="24"/>
-        </w:rPr>
-        <w:t>Applied Sciences</w:t>
-      </w:r>
-      <w:r>
-        <w:rPr>
-          <w:sz w:val="24"/>
-          <w:szCs w:val="24"/>
-        </w:rPr>
-        <w:t> 13, no. 2: 697. https://doi.org/10.3390/app13020697</w:t>
       </w:r>
     </w:p>
     <w:sectPr>
@@ -5928,7 +6593,7 @@
 </file>
 
 <file path=word/numbering.xml><?xml version="1.0" encoding="utf-8"?>
-<w:numbering xmlns:wpc="http://schemas.microsoft.com/office/word/2010/wordprocessingCanvas" xmlns:cx="http://schemas.microsoft.com/office/drawing/2014/chartex" xmlns:cx1="http://schemas.microsoft.com/office/drawing/2015/9/8/chartex" xmlns:cx2="http://schemas.microsoft.com/office/drawing/2015/10/21/chartex" xmlns:cx3="http://schemas.microsoft.com/office/drawing/2016/5/9/chartex" xmlns:cx4="http://schemas.microsoft.com/office/drawing/2016/5/10/chartex" xmlns:cx5="http://schemas.microsoft.com/office/drawing/2016/5/11/chartex" xmlns:cx6="http://schemas.microsoft.com/office/drawing/2016/5/12/chartex" xmlns:cx7="http://schemas.microsoft.com/office/drawing/2016/5/13/chartex" xmlns:cx8="http://schemas.microsoft.com/office/drawing/2016/5/14/chartex" xmlns:mc="http://schemas.openxmlformats.org/markup-compatibility/2006" xmlns:aink="http://schemas.microsoft.com/office/drawing/2016/ink" xmlns:am3d="http://schemas.microsoft.com/office/drawing/2017/model3d" xmlns:o="urn:schemas-microsoft-com:office:office" xmlns:oel="http://schemas.microsoft.com/office/2019/extlst" xmlns:r="http://schemas.openxmlformats.org/officeDocument/2006/relationships" xmlns:m="http://schemas.openxmlformats.org/officeDocument/2006/math" xmlns:v="urn:schemas-microsoft-com:vml" xmlns:wp14="http://schemas.microsoft.com/office/word/2010/wordprocessingDrawing" xmlns:wp="http://schemas.openxmlformats.org/drawingml/2006/wordprocessingDrawing" xmlns:w10="urn:schemas-microsoft-com:office:word" xmlns:w="http://schemas.openxmlformats.org/wordprocessingml/2006/main" xmlns:w14="http://schemas.microsoft.com/office/word/2010/wordml" xmlns:w15="http://schemas.microsoft.com/office/word/2012/wordml" xmlns:w16cex="http://schemas.microsoft.com/office/word/2018/wordml/cex" xmlns:w16cid="http://schemas.microsoft.com/office/word/2016/wordml/cid" xmlns:w16="http://schemas.microsoft.com/office/word/2018/wordml" xmlns:w16du="http://schemas.microsoft.com/office/word/2023/wordml/word16du" xmlns:w16sdtdh="http://schemas.microsoft.com/office/word/2020/wordml/sdtdatahash" xmlns:w16se="http://schemas.microsoft.com/office/word/2015/wordml/symex" xmlns:wpg="http://schemas.microsoft.com/office/word/2010/wordprocessingGroup" xmlns:wpi="http://schemas.microsoft.com/office/word/2010/wordprocessingInk" xmlns:wne="http://schemas.microsoft.com/office/word/2006/wordml" xmlns:wps="http://schemas.microsoft.com/office/word/2010/wordprocessingShape" mc:Ignorable="w14 w15 w16se w16cid w16 w16cex w16sdtdh w16du wp14">
+<w:numbering xmlns:wpc="http://schemas.microsoft.com/office/word/2010/wordprocessingCanvas" xmlns:cx="http://schemas.microsoft.com/office/drawing/2014/chartex" xmlns:cx1="http://schemas.microsoft.com/office/drawing/2015/9/8/chartex" xmlns:cx2="http://schemas.microsoft.com/office/drawing/2015/10/21/chartex" xmlns:cx3="http://schemas.microsoft.com/office/drawing/2016/5/9/chartex" xmlns:cx4="http://schemas.microsoft.com/office/drawing/2016/5/10/chartex" xmlns:cx5="http://schemas.microsoft.com/office/drawing/2016/5/11/chartex" xmlns:cx6="http://schemas.microsoft.com/office/drawing/2016/5/12/chartex" xmlns:cx7="http://schemas.microsoft.com/office/drawing/2016/5/13/chartex" xmlns:cx8="http://schemas.microsoft.com/office/drawing/2016/5/14/chartex" xmlns:mc="http://schemas.openxmlformats.org/markup-compatibility/2006" xmlns:aink="http://schemas.microsoft.com/office/drawing/2016/ink" xmlns:am3d="http://schemas.microsoft.com/office/drawing/2017/model3d" xmlns:o="urn:schemas-microsoft-com:office:office" xmlns:oel="http://schemas.microsoft.com/office/2019/extlst" xmlns:r="http://schemas.openxmlformats.org/officeDocument/2006/relationships" xmlns:m="http://schemas.openxmlformats.org/officeDocument/2006/math" xmlns:v="urn:schemas-microsoft-com:vml" xmlns:wp14="http://schemas.microsoft.com/office/word/2010/wordprocessingDrawing" xmlns:wp="http://schemas.openxmlformats.org/drawingml/2006/wordprocessingDrawing" xmlns:w10="urn:schemas-microsoft-com:office:word" xmlns:w="http://schemas.openxmlformats.org/wordprocessingml/2006/main" xmlns:w14="http://schemas.microsoft.com/office/word/2010/wordml" xmlns:w15="http://schemas.microsoft.com/office/word/2012/wordml" xmlns:w16cex="http://schemas.microsoft.com/office/word/2018/wordml/cex" xmlns:w16cid="http://schemas.microsoft.com/office/word/2016/wordml/cid" xmlns:w16="http://schemas.microsoft.com/office/word/2018/wordml" xmlns:w16du="http://schemas.microsoft.com/office/word/2023/wordml/word16du" xmlns:w16sdtdh="http://schemas.microsoft.com/office/word/2020/wordml/sdtdatahash" xmlns:w16sdtfl="http://schemas.microsoft.com/office/word/2024/wordml/sdtformatlock" xmlns:w16se="http://schemas.microsoft.com/office/word/2015/wordml/symex" xmlns:wpg="http://schemas.microsoft.com/office/word/2010/wordprocessingGroup" xmlns:wpi="http://schemas.microsoft.com/office/word/2010/wordprocessingInk" xmlns:wne="http://schemas.microsoft.com/office/word/2006/wordml" xmlns:wps="http://schemas.microsoft.com/office/word/2010/wordprocessingShape" mc:Ignorable="w14 w15 w16se w16cid w16 w16cex w16sdtdh w16sdtfl w16du wp14">
   <w:abstractNum w:abstractNumId="0" w15:restartNumberingAfterBreak="0">
     <w:nsid w:val="08794921"/>
     <w:multiLevelType w:val="hybridMultilevel"/>
@@ -9548,7 +10213,7 @@
 </file>
 
 <file path=word/styles.xml><?xml version="1.0" encoding="utf-8"?>
-<w:styles xmlns:mc="http://schemas.openxmlformats.org/markup-compatibility/2006" xmlns:r="http://schemas.openxmlformats.org/officeDocument/2006/relationships" xmlns:w="http://schemas.openxmlformats.org/wordprocessingml/2006/main" xmlns:w14="http://schemas.microsoft.com/office/word/2010/wordml" xmlns:w15="http://schemas.microsoft.com/office/word/2012/wordml" xmlns:w16cex="http://schemas.microsoft.com/office/word/2018/wordml/cex" xmlns:w16cid="http://schemas.microsoft.com/office/word/2016/wordml/cid" xmlns:w16="http://schemas.microsoft.com/office/word/2018/wordml" xmlns:w16du="http://schemas.microsoft.com/office/word/2023/wordml/word16du" xmlns:w16sdtdh="http://schemas.microsoft.com/office/word/2020/wordml/sdtdatahash" xmlns:w16se="http://schemas.microsoft.com/office/word/2015/wordml/symex" mc:Ignorable="w14 w15 w16se w16cid w16 w16cex w16sdtdh w16du">
+<w:styles xmlns:mc="http://schemas.openxmlformats.org/markup-compatibility/2006" xmlns:r="http://schemas.openxmlformats.org/officeDocument/2006/relationships" xmlns:w="http://schemas.openxmlformats.org/wordprocessingml/2006/main" xmlns:w14="http://schemas.microsoft.com/office/word/2010/wordml" xmlns:w15="http://schemas.microsoft.com/office/word/2012/wordml" xmlns:w16cex="http://schemas.microsoft.com/office/word/2018/wordml/cex" xmlns:w16cid="http://schemas.microsoft.com/office/word/2016/wordml/cid" xmlns:w16="http://schemas.microsoft.com/office/word/2018/wordml" xmlns:w16du="http://schemas.microsoft.com/office/word/2023/wordml/word16du" xmlns:w16sdtdh="http://schemas.microsoft.com/office/word/2020/wordml/sdtdatahash" xmlns:w16sdtfl="http://schemas.microsoft.com/office/word/2024/wordml/sdtformatlock" xmlns:w16se="http://schemas.microsoft.com/office/word/2015/wordml/symex" mc:Ignorable="w14 w15 w16se w16cid w16 w16cex w16sdtdh w16sdtfl w16du">
   <w:docDefaults>
     <w:rPrDefault>
       <w:rPr>

</xml_diff>